<commit_message>
Antes de la clase 20240506 4
</commit_message>
<xml_diff>
--- a/modulo2/Links y datos importantes.docx
+++ b/modulo2/Links y datos importantes.docx
@@ -1046,57 +1046,255 @@
     </w:p>
     <w:p>
       <w:pPr>
-        <w:rPr/>
-      </w:pPr>
-      <w:r>
-        <w:rPr>
-          <w:rtl w:val="0"/>
-        </w:rPr>
-        <w:t xml:space="preserve">pd.set_option('display.max_rows', 500)  # Establece el número máximo de filas a mostrar</w:t>
-      </w:r>
-    </w:p>
-    <w:p>
-      <w:pPr>
-        <w:rPr/>
-      </w:pPr>
-      <w:r>
-        <w:rPr>
-          <w:rtl w:val="0"/>
-        </w:rPr>
-        <w:t xml:space="preserve">pd.set_option('display.max_columns', 500)  # Establece el número máximo de columnas a mostrar</w:t>
-      </w:r>
-    </w:p>
-    <w:p>
-      <w:pPr>
-        <w:rPr/>
-      </w:pPr>
-      <w:r>
-        <w:rPr>
-          <w:rtl w:val="0"/>
-        </w:rPr>
-        <w:t xml:space="preserve">pd.set_option('display.width', 1000)  # Establece el ancho máximo del display</w:t>
-      </w:r>
-    </w:p>
-    <w:p>
-      <w:pPr>
-        <w:rPr/>
-      </w:pPr>
-      <w:r>
-        <w:rPr>
-          <w:rtl w:val="0"/>
-        </w:rPr>
-        <w:t xml:space="preserve">pd.set_option('display.max_colwidth', None)  # Establece el ancho máximo de las columnas</w:t>
-      </w:r>
-    </w:p>
-    <w:p>
-      <w:pPr>
-        <w:rPr/>
-      </w:pPr>
-      <w:r>
-        <w:rPr>
-          <w:rtl w:val="0"/>
-        </w:rPr>
-        <w:t xml:space="preserve">pd.set_option('display.fontsize', 14)  # Establece el tamaño de la letra</w:t>
+        <w:rPr>
+          <w:b w:val="1"/>
+        </w:rPr>
+      </w:pPr>
+      <w:r>
+        <w:rPr>
+          <w:rtl w:val="0"/>
+        </w:rPr>
+      </w:r>
+    </w:p>
+    <w:p>
+      <w:pPr>
+        <w:rPr>
+          <w:b w:val="1"/>
+        </w:rPr>
+      </w:pPr>
+      <w:r>
+        <w:rPr>
+          <w:rtl w:val="0"/>
+        </w:rPr>
+      </w:r>
+    </w:p>
+    <w:p>
+      <w:pPr>
+        <w:rPr>
+          <w:b w:val="1"/>
+        </w:rPr>
+      </w:pPr>
+      <w:r>
+        <w:rPr>
+          <w:rtl w:val="0"/>
+        </w:rPr>
+      </w:r>
+    </w:p>
+    <w:p>
+      <w:pPr>
+        <w:rPr>
+          <w:b w:val="1"/>
+        </w:rPr>
+      </w:pPr>
+      <w:r>
+        <w:rPr>
+          <w:rtl w:val="0"/>
+        </w:rPr>
+      </w:r>
+    </w:p>
+    <w:p>
+      <w:pPr>
+        <w:rPr>
+          <w:b w:val="1"/>
+        </w:rPr>
+      </w:pPr>
+      <w:r>
+        <w:rPr>
+          <w:b w:val="1"/>
+          <w:rtl w:val="0"/>
+        </w:rPr>
+        <w:t xml:space="preserve"># Predictivo en jupyter </w:t>
+      </w:r>
+    </w:p>
+    <w:p>
+      <w:pPr>
+        <w:rPr>
+          <w:b w:val="1"/>
+        </w:rPr>
+      </w:pPr>
+      <w:r>
+        <w:rPr>
+          <w:rtl w:val="0"/>
+        </w:rPr>
+      </w:r>
+    </w:p>
+    <w:p>
+      <w:pPr>
+        <w:rPr/>
+      </w:pPr>
+      <w:r>
+        <w:rPr>
+          <w:rtl w:val="0"/>
+        </w:rPr>
+        <w:t xml:space="preserve">Abrir terminal: </w:t>
+      </w:r>
+    </w:p>
+    <w:p>
+      <w:pPr>
+        <w:rPr>
+          <w:rFonts w:ascii="Roboto" w:cs="Roboto" w:eastAsia="Roboto" w:hAnsi="Roboto"/>
+          <w:color w:val="131313"/>
+          <w:sz w:val="21"/>
+          <w:szCs w:val="21"/>
+        </w:rPr>
+      </w:pPr>
+      <w:r>
+        <w:rPr>
+          <w:rFonts w:ascii="Roboto" w:cs="Roboto" w:eastAsia="Roboto" w:hAnsi="Roboto"/>
+          <w:color w:val="131313"/>
+          <w:sz w:val="21"/>
+          <w:szCs w:val="21"/>
+          <w:rtl w:val="0"/>
+        </w:rPr>
+        <w:t xml:space="preserve">Comandos:  </w:t>
+      </w:r>
+    </w:p>
+    <w:p>
+      <w:pPr>
+        <w:rPr>
+          <w:rFonts w:ascii="Roboto" w:cs="Roboto" w:eastAsia="Roboto" w:hAnsi="Roboto"/>
+          <w:color w:val="131313"/>
+          <w:sz w:val="21"/>
+          <w:szCs w:val="21"/>
+        </w:rPr>
+      </w:pPr>
+      <w:r>
+        <w:rPr>
+          <w:rFonts w:ascii="Roboto" w:cs="Roboto" w:eastAsia="Roboto" w:hAnsi="Roboto"/>
+          <w:color w:val="131313"/>
+          <w:sz w:val="21"/>
+          <w:szCs w:val="21"/>
+          <w:rtl w:val="0"/>
+        </w:rPr>
+        <w:t xml:space="preserve">pip install jupyter_contrib_nbextensions</w:t>
+      </w:r>
+    </w:p>
+    <w:p>
+      <w:pPr>
+        <w:rPr>
+          <w:rFonts w:ascii="Roboto" w:cs="Roboto" w:eastAsia="Roboto" w:hAnsi="Roboto"/>
+          <w:color w:val="131313"/>
+          <w:sz w:val="21"/>
+          <w:szCs w:val="21"/>
+        </w:rPr>
+      </w:pPr>
+      <w:r>
+        <w:rPr>
+          <w:rFonts w:ascii="Roboto" w:cs="Roboto" w:eastAsia="Roboto" w:hAnsi="Roboto"/>
+          <w:color w:val="131313"/>
+          <w:sz w:val="21"/>
+          <w:szCs w:val="21"/>
+          <w:rtl w:val="0"/>
+        </w:rPr>
+        <w:t xml:space="preserve">pip install jupyter_nbextensions_configurator</w:t>
+      </w:r>
+    </w:p>
+    <w:p>
+      <w:pPr>
+        <w:rPr>
+          <w:rFonts w:ascii="Roboto" w:cs="Roboto" w:eastAsia="Roboto" w:hAnsi="Roboto"/>
+          <w:color w:val="131313"/>
+          <w:sz w:val="21"/>
+          <w:szCs w:val="21"/>
+        </w:rPr>
+      </w:pPr>
+      <w:r>
+        <w:rPr>
+          <w:rFonts w:ascii="Roboto" w:cs="Roboto" w:eastAsia="Roboto" w:hAnsi="Roboto"/>
+          <w:color w:val="131313"/>
+          <w:sz w:val="21"/>
+          <w:szCs w:val="21"/>
+          <w:rtl w:val="0"/>
+        </w:rPr>
+        <w:t xml:space="preserve">jupyter contrib nbextension install --user </w:t>
+      </w:r>
+    </w:p>
+    <w:p>
+      <w:pPr>
+        <w:rPr>
+          <w:rFonts w:ascii="Roboto" w:cs="Roboto" w:eastAsia="Roboto" w:hAnsi="Roboto"/>
+          <w:color w:val="131313"/>
+          <w:sz w:val="21"/>
+          <w:szCs w:val="21"/>
+        </w:rPr>
+      </w:pPr>
+      <w:r>
+        <w:rPr>
+          <w:rFonts w:ascii="Roboto" w:cs="Roboto" w:eastAsia="Roboto" w:hAnsi="Roboto"/>
+          <w:color w:val="131313"/>
+          <w:sz w:val="21"/>
+          <w:szCs w:val="21"/>
+          <w:rtl w:val="0"/>
+        </w:rPr>
+        <w:t xml:space="preserve">jupyter nbextensions_configurator enable –user</w:t>
+      </w:r>
+    </w:p>
+    <w:p>
+      <w:pPr>
+        <w:rPr>
+          <w:rFonts w:ascii="Roboto" w:cs="Roboto" w:eastAsia="Roboto" w:hAnsi="Roboto"/>
+          <w:color w:val="131313"/>
+          <w:sz w:val="21"/>
+          <w:szCs w:val="21"/>
+        </w:rPr>
+      </w:pPr>
+      <w:r>
+        <w:rPr>
+          <w:rtl w:val="0"/>
+        </w:rPr>
+      </w:r>
+    </w:p>
+    <w:p>
+      <w:pPr>
+        <w:rPr>
+          <w:rFonts w:ascii="Roboto" w:cs="Roboto" w:eastAsia="Roboto" w:hAnsi="Roboto"/>
+          <w:color w:val="131313"/>
+          <w:sz w:val="21"/>
+          <w:szCs w:val="21"/>
+        </w:rPr>
+      </w:pPr>
+      <w:r>
+        <w:rPr>
+          <w:rFonts w:ascii="Roboto" w:cs="Roboto" w:eastAsia="Roboto" w:hAnsi="Roboto"/>
+          <w:color w:val="131313"/>
+          <w:sz w:val="21"/>
+          <w:szCs w:val="21"/>
+          <w:rtl w:val="0"/>
+        </w:rPr>
+        <w:t xml:space="preserve">Video: </w:t>
+      </w:r>
+      <w:hyperlink r:id="rId8">
+        <w:r>
+          <w:rPr>
+            <w:rFonts w:ascii="Roboto" w:cs="Roboto" w:eastAsia="Roboto" w:hAnsi="Roboto"/>
+            <w:color w:val="1155cc"/>
+            <w:sz w:val="21"/>
+            <w:szCs w:val="21"/>
+            <w:u w:val="single"/>
+            <w:rtl w:val="0"/>
+          </w:rPr>
+          <w:t xml:space="preserve">https://www.youtube.com/watch?v=_Mphxt6Dv18&amp;ab_channel=EnriqueCamacho</w:t>
+        </w:r>
+      </w:hyperlink>
+      <w:r>
+        <w:rPr>
+          <w:rtl w:val="0"/>
+        </w:rPr>
+      </w:r>
+    </w:p>
+    <w:p>
+      <w:pPr>
+        <w:rPr>
+          <w:rFonts w:ascii="Roboto" w:cs="Roboto" w:eastAsia="Roboto" w:hAnsi="Roboto"/>
+          <w:color w:val="131313"/>
+          <w:sz w:val="21"/>
+          <w:szCs w:val="21"/>
+        </w:rPr>
+      </w:pPr>
+      <w:r>
+        <w:rPr>
+          <w:rtl w:val="0"/>
+        </w:rPr>
       </w:r>
     </w:p>
     <w:p>

</xml_diff>